<commit_message>
Added Spatie and filter surname and name
</commit_message>
<xml_diff>
--- a/public/word-template/template.docx
+++ b/public/word-template/template.docx
@@ -1378,7 +1378,6 @@
                 <w:sz w:val="10"/>
               </w:rPr>
             </w:pPr>
-            <w:bookmarkStart w:id="0" w:name="_GoBack" w:colFirst="1" w:colLast="7"/>
           </w:p>
           <w:p>
             <w:pPr>
@@ -1435,21 +1434,7 @@
                 <w:rFonts w:asciiTheme="minorHAnsi" w:hAnsiTheme="minorHAnsi" w:cstheme="minorHAnsi"/>
                 <w:w w:val="105"/>
               </w:rPr>
-              <w:t>{signature</w:t>
-            </w:r>
-            <w:r>
-              <w:rPr>
-                <w:rFonts w:asciiTheme="minorHAnsi" w:hAnsiTheme="minorHAnsi" w:cstheme="minorHAnsi"/>
-                <w:w w:val="105"/>
-              </w:rPr>
-              <w:t>1</w:t>
-            </w:r>
-            <w:r>
-              <w:rPr>
-                <w:rFonts w:asciiTheme="minorHAnsi" w:hAnsiTheme="minorHAnsi" w:cstheme="minorHAnsi"/>
-                <w:w w:val="105"/>
-              </w:rPr>
-              <w:t>}</w:t>
+              <w:t>{signature1}</w:t>
             </w:r>
           </w:p>
         </w:tc>
@@ -1459,14 +1444,28 @@
           </w:tcPr>
           <w:p>
             <w:pPr>
-              <w:pStyle w:val="TableParagraph"/>
-              <w:jc w:val="center"/>
-              <w:rPr>
-                <w:rFonts w:asciiTheme="minorHAnsi" w:hAnsiTheme="minorHAnsi" w:cstheme="minorHAnsi"/>
-                <w:sz w:val="20"/>
-                <w:szCs w:val="20"/>
-              </w:rPr>
-            </w:pPr>
+              <w:pStyle w:val="PreformattatoHTML"/>
+              <w:jc w:val="center"/>
+              <w:rPr>
+                <w:rFonts w:asciiTheme="minorHAnsi" w:hAnsiTheme="minorHAnsi" w:cstheme="minorHAnsi"/>
+                <w:color w:val="404040"/>
+              </w:rPr>
+            </w:pPr>
+            <w:r>
+              <w:rPr>
+                <w:rFonts w:asciiTheme="minorHAnsi" w:hAnsiTheme="minorHAnsi" w:cstheme="minorHAnsi"/>
+                <w:spacing w:val="-6"/>
+                <w:w w:val="105"/>
+              </w:rPr>
+              <w:t>$</w:t>
+            </w:r>
+            <w:r>
+              <w:rPr>
+                <w:rFonts w:asciiTheme="minorHAnsi" w:hAnsiTheme="minorHAnsi" w:cstheme="minorHAnsi"/>
+                <w:w w:val="105"/>
+              </w:rPr>
+              <w:t>{signatureMain1}</w:t>
+            </w:r>
           </w:p>
         </w:tc>
         <w:tc>
@@ -1598,23 +1597,16 @@
               </w:rPr>
               <w:t>{activity</w:t>
             </w:r>
-            <w:r>
-              <w:rPr>
-                <w:rFonts w:asciiTheme="minorHAnsi" w:hAnsiTheme="minorHAnsi" w:cstheme="minorHAnsi"/>
-                <w:w w:val="105"/>
-                <w:sz w:val="20"/>
-                <w:szCs w:val="20"/>
-              </w:rPr>
-              <w:t>1</w:t>
-            </w:r>
-            <w:r>
-              <w:rPr>
-                <w:rFonts w:asciiTheme="minorHAnsi" w:hAnsiTheme="minorHAnsi" w:cstheme="minorHAnsi"/>
-                <w:w w:val="105"/>
-                <w:sz w:val="20"/>
-                <w:szCs w:val="20"/>
-              </w:rPr>
-              <w:t>}</w:t>
+            <w:bookmarkStart w:id="0" w:name="_GoBack"/>
+            <w:bookmarkEnd w:id="0"/>
+            <w:r>
+              <w:rPr>
+                <w:rFonts w:asciiTheme="minorHAnsi" w:hAnsiTheme="minorHAnsi" w:cstheme="minorHAnsi"/>
+                <w:w w:val="105"/>
+                <w:sz w:val="20"/>
+                <w:szCs w:val="20"/>
+              </w:rPr>
+              <w:t>1}</w:t>
             </w:r>
           </w:p>
         </w:tc>
@@ -1756,6 +1748,41 @@
                 <w:szCs w:val="20"/>
               </w:rPr>
             </w:pPr>
+            <w:r>
+              <w:rPr>
+                <w:rFonts w:asciiTheme="minorHAnsi" w:hAnsiTheme="minorHAnsi" w:cstheme="minorHAnsi"/>
+                <w:spacing w:val="-6"/>
+                <w:w w:val="105"/>
+                <w:sz w:val="20"/>
+                <w:szCs w:val="20"/>
+              </w:rPr>
+              <w:t>$</w:t>
+            </w:r>
+            <w:r>
+              <w:rPr>
+                <w:rFonts w:asciiTheme="minorHAnsi" w:hAnsiTheme="minorHAnsi" w:cstheme="minorHAnsi"/>
+                <w:w w:val="105"/>
+                <w:sz w:val="20"/>
+                <w:szCs w:val="20"/>
+              </w:rPr>
+              <w:t>{signature</w:t>
+            </w:r>
+            <w:r>
+              <w:rPr>
+                <w:rFonts w:asciiTheme="minorHAnsi" w:hAnsiTheme="minorHAnsi" w:cstheme="minorHAnsi"/>
+                <w:w w:val="105"/>
+              </w:rPr>
+              <w:t>Main</w:t>
+            </w:r>
+            <w:r>
+              <w:rPr>
+                <w:rFonts w:asciiTheme="minorHAnsi" w:hAnsiTheme="minorHAnsi" w:cstheme="minorHAnsi"/>
+                <w:w w:val="105"/>
+                <w:sz w:val="20"/>
+                <w:szCs w:val="20"/>
+              </w:rPr>
+              <w:t>2}</w:t>
+            </w:r>
           </w:p>
         </w:tc>
         <w:tc>
@@ -2027,6 +2054,41 @@
                 <w:szCs w:val="20"/>
               </w:rPr>
             </w:pPr>
+            <w:r>
+              <w:rPr>
+                <w:rFonts w:asciiTheme="minorHAnsi" w:hAnsiTheme="minorHAnsi" w:cstheme="minorHAnsi"/>
+                <w:spacing w:val="-6"/>
+                <w:w w:val="105"/>
+                <w:sz w:val="20"/>
+                <w:szCs w:val="20"/>
+              </w:rPr>
+              <w:t>$</w:t>
+            </w:r>
+            <w:r>
+              <w:rPr>
+                <w:rFonts w:asciiTheme="minorHAnsi" w:hAnsiTheme="minorHAnsi" w:cstheme="minorHAnsi"/>
+                <w:w w:val="105"/>
+                <w:sz w:val="20"/>
+                <w:szCs w:val="20"/>
+              </w:rPr>
+              <w:t>{signature</w:t>
+            </w:r>
+            <w:r>
+              <w:rPr>
+                <w:rFonts w:asciiTheme="minorHAnsi" w:hAnsiTheme="minorHAnsi" w:cstheme="minorHAnsi"/>
+                <w:w w:val="105"/>
+              </w:rPr>
+              <w:t>Main</w:t>
+            </w:r>
+            <w:r>
+              <w:rPr>
+                <w:rFonts w:asciiTheme="minorHAnsi" w:hAnsiTheme="minorHAnsi" w:cstheme="minorHAnsi"/>
+                <w:w w:val="105"/>
+                <w:sz w:val="20"/>
+                <w:szCs w:val="20"/>
+              </w:rPr>
+              <w:t>3}</w:t>
+            </w:r>
           </w:p>
         </w:tc>
         <w:tc>
@@ -2298,6 +2360,41 @@
                 <w:szCs w:val="20"/>
               </w:rPr>
             </w:pPr>
+            <w:r>
+              <w:rPr>
+                <w:rFonts w:asciiTheme="minorHAnsi" w:hAnsiTheme="minorHAnsi" w:cstheme="minorHAnsi"/>
+                <w:spacing w:val="-6"/>
+                <w:w w:val="105"/>
+                <w:sz w:val="20"/>
+                <w:szCs w:val="20"/>
+              </w:rPr>
+              <w:t>$</w:t>
+            </w:r>
+            <w:r>
+              <w:rPr>
+                <w:rFonts w:asciiTheme="minorHAnsi" w:hAnsiTheme="minorHAnsi" w:cstheme="minorHAnsi"/>
+                <w:w w:val="105"/>
+                <w:sz w:val="20"/>
+                <w:szCs w:val="20"/>
+              </w:rPr>
+              <w:t>{signature</w:t>
+            </w:r>
+            <w:r>
+              <w:rPr>
+                <w:rFonts w:asciiTheme="minorHAnsi" w:hAnsiTheme="minorHAnsi" w:cstheme="minorHAnsi"/>
+                <w:w w:val="105"/>
+              </w:rPr>
+              <w:t>Main</w:t>
+            </w:r>
+            <w:r>
+              <w:rPr>
+                <w:rFonts w:asciiTheme="minorHAnsi" w:hAnsiTheme="minorHAnsi" w:cstheme="minorHAnsi"/>
+                <w:w w:val="105"/>
+                <w:sz w:val="20"/>
+                <w:szCs w:val="20"/>
+              </w:rPr>
+              <w:t>4}</w:t>
+            </w:r>
           </w:p>
         </w:tc>
         <w:tc>
@@ -2569,6 +2666,41 @@
                 <w:szCs w:val="20"/>
               </w:rPr>
             </w:pPr>
+            <w:r>
+              <w:rPr>
+                <w:rFonts w:asciiTheme="minorHAnsi" w:hAnsiTheme="minorHAnsi" w:cstheme="minorHAnsi"/>
+                <w:spacing w:val="-6"/>
+                <w:w w:val="105"/>
+                <w:sz w:val="20"/>
+                <w:szCs w:val="20"/>
+              </w:rPr>
+              <w:t>$</w:t>
+            </w:r>
+            <w:r>
+              <w:rPr>
+                <w:rFonts w:asciiTheme="minorHAnsi" w:hAnsiTheme="minorHAnsi" w:cstheme="minorHAnsi"/>
+                <w:w w:val="105"/>
+                <w:sz w:val="20"/>
+                <w:szCs w:val="20"/>
+              </w:rPr>
+              <w:t>{signature</w:t>
+            </w:r>
+            <w:r>
+              <w:rPr>
+                <w:rFonts w:asciiTheme="minorHAnsi" w:hAnsiTheme="minorHAnsi" w:cstheme="minorHAnsi"/>
+                <w:w w:val="105"/>
+              </w:rPr>
+              <w:t>Main</w:t>
+            </w:r>
+            <w:r>
+              <w:rPr>
+                <w:rFonts w:asciiTheme="minorHAnsi" w:hAnsiTheme="minorHAnsi" w:cstheme="minorHAnsi"/>
+                <w:w w:val="105"/>
+                <w:sz w:val="20"/>
+                <w:szCs w:val="20"/>
+              </w:rPr>
+              <w:t>5}</w:t>
+            </w:r>
           </w:p>
         </w:tc>
         <w:tc>
@@ -2840,6 +2972,41 @@
                 <w:szCs w:val="20"/>
               </w:rPr>
             </w:pPr>
+            <w:r>
+              <w:rPr>
+                <w:rFonts w:asciiTheme="minorHAnsi" w:hAnsiTheme="minorHAnsi" w:cstheme="minorHAnsi"/>
+                <w:spacing w:val="-6"/>
+                <w:w w:val="105"/>
+                <w:sz w:val="20"/>
+                <w:szCs w:val="20"/>
+              </w:rPr>
+              <w:t>$</w:t>
+            </w:r>
+            <w:r>
+              <w:rPr>
+                <w:rFonts w:asciiTheme="minorHAnsi" w:hAnsiTheme="minorHAnsi" w:cstheme="minorHAnsi"/>
+                <w:w w:val="105"/>
+                <w:sz w:val="20"/>
+                <w:szCs w:val="20"/>
+              </w:rPr>
+              <w:t>{signature</w:t>
+            </w:r>
+            <w:r>
+              <w:rPr>
+                <w:rFonts w:asciiTheme="minorHAnsi" w:hAnsiTheme="minorHAnsi" w:cstheme="minorHAnsi"/>
+                <w:w w:val="105"/>
+              </w:rPr>
+              <w:t>Main</w:t>
+            </w:r>
+            <w:r>
+              <w:rPr>
+                <w:rFonts w:asciiTheme="minorHAnsi" w:hAnsiTheme="minorHAnsi" w:cstheme="minorHAnsi"/>
+                <w:w w:val="105"/>
+                <w:sz w:val="20"/>
+                <w:szCs w:val="20"/>
+              </w:rPr>
+              <w:t>6}</w:t>
+            </w:r>
           </w:p>
         </w:tc>
         <w:tc>
@@ -3111,6 +3278,41 @@
                 <w:szCs w:val="20"/>
               </w:rPr>
             </w:pPr>
+            <w:r>
+              <w:rPr>
+                <w:rFonts w:asciiTheme="minorHAnsi" w:hAnsiTheme="minorHAnsi" w:cstheme="minorHAnsi"/>
+                <w:spacing w:val="-6"/>
+                <w:w w:val="105"/>
+                <w:sz w:val="20"/>
+                <w:szCs w:val="20"/>
+              </w:rPr>
+              <w:t>$</w:t>
+            </w:r>
+            <w:r>
+              <w:rPr>
+                <w:rFonts w:asciiTheme="minorHAnsi" w:hAnsiTheme="minorHAnsi" w:cstheme="minorHAnsi"/>
+                <w:w w:val="105"/>
+                <w:sz w:val="20"/>
+                <w:szCs w:val="20"/>
+              </w:rPr>
+              <w:t>{signature</w:t>
+            </w:r>
+            <w:r>
+              <w:rPr>
+                <w:rFonts w:asciiTheme="minorHAnsi" w:hAnsiTheme="minorHAnsi" w:cstheme="minorHAnsi"/>
+                <w:w w:val="105"/>
+              </w:rPr>
+              <w:t>Main</w:t>
+            </w:r>
+            <w:r>
+              <w:rPr>
+                <w:rFonts w:asciiTheme="minorHAnsi" w:hAnsiTheme="minorHAnsi" w:cstheme="minorHAnsi"/>
+                <w:w w:val="105"/>
+                <w:sz w:val="20"/>
+                <w:szCs w:val="20"/>
+              </w:rPr>
+              <w:t>7}</w:t>
+            </w:r>
           </w:p>
         </w:tc>
         <w:tc>
@@ -3382,6 +3584,41 @@
                 <w:szCs w:val="20"/>
               </w:rPr>
             </w:pPr>
+            <w:r>
+              <w:rPr>
+                <w:rFonts w:asciiTheme="minorHAnsi" w:hAnsiTheme="minorHAnsi" w:cstheme="minorHAnsi"/>
+                <w:spacing w:val="-6"/>
+                <w:w w:val="105"/>
+                <w:sz w:val="20"/>
+                <w:szCs w:val="20"/>
+              </w:rPr>
+              <w:t>$</w:t>
+            </w:r>
+            <w:r>
+              <w:rPr>
+                <w:rFonts w:asciiTheme="minorHAnsi" w:hAnsiTheme="minorHAnsi" w:cstheme="minorHAnsi"/>
+                <w:w w:val="105"/>
+                <w:sz w:val="20"/>
+                <w:szCs w:val="20"/>
+              </w:rPr>
+              <w:t>{signature</w:t>
+            </w:r>
+            <w:r>
+              <w:rPr>
+                <w:rFonts w:asciiTheme="minorHAnsi" w:hAnsiTheme="minorHAnsi" w:cstheme="minorHAnsi"/>
+                <w:w w:val="105"/>
+              </w:rPr>
+              <w:t>Main</w:t>
+            </w:r>
+            <w:r>
+              <w:rPr>
+                <w:rFonts w:asciiTheme="minorHAnsi" w:hAnsiTheme="minorHAnsi" w:cstheme="minorHAnsi"/>
+                <w:w w:val="105"/>
+                <w:sz w:val="20"/>
+                <w:szCs w:val="20"/>
+              </w:rPr>
+              <w:t>8}</w:t>
+            </w:r>
           </w:p>
         </w:tc>
         <w:tc>
@@ -3653,6 +3890,41 @@
                 <w:szCs w:val="20"/>
               </w:rPr>
             </w:pPr>
+            <w:r>
+              <w:rPr>
+                <w:rFonts w:asciiTheme="minorHAnsi" w:hAnsiTheme="minorHAnsi" w:cstheme="minorHAnsi"/>
+                <w:spacing w:val="-6"/>
+                <w:w w:val="105"/>
+                <w:sz w:val="20"/>
+                <w:szCs w:val="20"/>
+              </w:rPr>
+              <w:t>$</w:t>
+            </w:r>
+            <w:r>
+              <w:rPr>
+                <w:rFonts w:asciiTheme="minorHAnsi" w:hAnsiTheme="minorHAnsi" w:cstheme="minorHAnsi"/>
+                <w:w w:val="105"/>
+                <w:sz w:val="20"/>
+                <w:szCs w:val="20"/>
+              </w:rPr>
+              <w:t>{signature</w:t>
+            </w:r>
+            <w:r>
+              <w:rPr>
+                <w:rFonts w:asciiTheme="minorHAnsi" w:hAnsiTheme="minorHAnsi" w:cstheme="minorHAnsi"/>
+                <w:w w:val="105"/>
+              </w:rPr>
+              <w:t>Main</w:t>
+            </w:r>
+            <w:r>
+              <w:rPr>
+                <w:rFonts w:asciiTheme="minorHAnsi" w:hAnsiTheme="minorHAnsi" w:cstheme="minorHAnsi"/>
+                <w:w w:val="105"/>
+                <w:sz w:val="20"/>
+                <w:szCs w:val="20"/>
+              </w:rPr>
+              <w:t>9}</w:t>
+            </w:r>
           </w:p>
         </w:tc>
         <w:tc>
@@ -3924,6 +4196,41 @@
                 <w:szCs w:val="20"/>
               </w:rPr>
             </w:pPr>
+            <w:r>
+              <w:rPr>
+                <w:rFonts w:asciiTheme="minorHAnsi" w:hAnsiTheme="minorHAnsi" w:cstheme="minorHAnsi"/>
+                <w:spacing w:val="-6"/>
+                <w:w w:val="105"/>
+                <w:sz w:val="20"/>
+                <w:szCs w:val="20"/>
+              </w:rPr>
+              <w:t>$</w:t>
+            </w:r>
+            <w:r>
+              <w:rPr>
+                <w:rFonts w:asciiTheme="minorHAnsi" w:hAnsiTheme="minorHAnsi" w:cstheme="minorHAnsi"/>
+                <w:w w:val="105"/>
+                <w:sz w:val="20"/>
+                <w:szCs w:val="20"/>
+              </w:rPr>
+              <w:t>{signature</w:t>
+            </w:r>
+            <w:r>
+              <w:rPr>
+                <w:rFonts w:asciiTheme="minorHAnsi" w:hAnsiTheme="minorHAnsi" w:cstheme="minorHAnsi"/>
+                <w:w w:val="105"/>
+              </w:rPr>
+              <w:t>Main</w:t>
+            </w:r>
+            <w:r>
+              <w:rPr>
+                <w:rFonts w:asciiTheme="minorHAnsi" w:hAnsiTheme="minorHAnsi" w:cstheme="minorHAnsi"/>
+                <w:w w:val="105"/>
+                <w:sz w:val="20"/>
+                <w:szCs w:val="20"/>
+              </w:rPr>
+              <w:t>10}</w:t>
+            </w:r>
           </w:p>
         </w:tc>
         <w:tc>
@@ -4195,6 +4502,41 @@
                 <w:szCs w:val="20"/>
               </w:rPr>
             </w:pPr>
+            <w:r>
+              <w:rPr>
+                <w:rFonts w:asciiTheme="minorHAnsi" w:hAnsiTheme="minorHAnsi" w:cstheme="minorHAnsi"/>
+                <w:spacing w:val="-6"/>
+                <w:w w:val="105"/>
+                <w:sz w:val="20"/>
+                <w:szCs w:val="20"/>
+              </w:rPr>
+              <w:t>$</w:t>
+            </w:r>
+            <w:r>
+              <w:rPr>
+                <w:rFonts w:asciiTheme="minorHAnsi" w:hAnsiTheme="minorHAnsi" w:cstheme="minorHAnsi"/>
+                <w:w w:val="105"/>
+                <w:sz w:val="20"/>
+                <w:szCs w:val="20"/>
+              </w:rPr>
+              <w:t>{signature</w:t>
+            </w:r>
+            <w:r>
+              <w:rPr>
+                <w:rFonts w:asciiTheme="minorHAnsi" w:hAnsiTheme="minorHAnsi" w:cstheme="minorHAnsi"/>
+                <w:w w:val="105"/>
+              </w:rPr>
+              <w:t>Main</w:t>
+            </w:r>
+            <w:r>
+              <w:rPr>
+                <w:rFonts w:asciiTheme="minorHAnsi" w:hAnsiTheme="minorHAnsi" w:cstheme="minorHAnsi"/>
+                <w:w w:val="105"/>
+                <w:sz w:val="20"/>
+                <w:szCs w:val="20"/>
+              </w:rPr>
+              <w:t>11}</w:t>
+            </w:r>
           </w:p>
         </w:tc>
         <w:tc>
@@ -4466,6 +4808,41 @@
                 <w:szCs w:val="20"/>
               </w:rPr>
             </w:pPr>
+            <w:r>
+              <w:rPr>
+                <w:rFonts w:asciiTheme="minorHAnsi" w:hAnsiTheme="minorHAnsi" w:cstheme="minorHAnsi"/>
+                <w:spacing w:val="-6"/>
+                <w:w w:val="105"/>
+                <w:sz w:val="20"/>
+                <w:szCs w:val="20"/>
+              </w:rPr>
+              <w:t>$</w:t>
+            </w:r>
+            <w:r>
+              <w:rPr>
+                <w:rFonts w:asciiTheme="minorHAnsi" w:hAnsiTheme="minorHAnsi" w:cstheme="minorHAnsi"/>
+                <w:w w:val="105"/>
+                <w:sz w:val="20"/>
+                <w:szCs w:val="20"/>
+              </w:rPr>
+              <w:t>{signature</w:t>
+            </w:r>
+            <w:r>
+              <w:rPr>
+                <w:rFonts w:asciiTheme="minorHAnsi" w:hAnsiTheme="minorHAnsi" w:cstheme="minorHAnsi"/>
+                <w:w w:val="105"/>
+              </w:rPr>
+              <w:t>Main</w:t>
+            </w:r>
+            <w:r>
+              <w:rPr>
+                <w:rFonts w:asciiTheme="minorHAnsi" w:hAnsiTheme="minorHAnsi" w:cstheme="minorHAnsi"/>
+                <w:w w:val="105"/>
+                <w:sz w:val="20"/>
+                <w:szCs w:val="20"/>
+              </w:rPr>
+              <w:t>12}</w:t>
+            </w:r>
           </w:p>
         </w:tc>
         <w:tc>
@@ -4737,6 +5114,41 @@
                 <w:szCs w:val="20"/>
               </w:rPr>
             </w:pPr>
+            <w:r>
+              <w:rPr>
+                <w:rFonts w:asciiTheme="minorHAnsi" w:hAnsiTheme="minorHAnsi" w:cstheme="minorHAnsi"/>
+                <w:spacing w:val="-6"/>
+                <w:w w:val="105"/>
+                <w:sz w:val="20"/>
+                <w:szCs w:val="20"/>
+              </w:rPr>
+              <w:t>$</w:t>
+            </w:r>
+            <w:r>
+              <w:rPr>
+                <w:rFonts w:asciiTheme="minorHAnsi" w:hAnsiTheme="minorHAnsi" w:cstheme="minorHAnsi"/>
+                <w:w w:val="105"/>
+                <w:sz w:val="20"/>
+                <w:szCs w:val="20"/>
+              </w:rPr>
+              <w:t>{signature</w:t>
+            </w:r>
+            <w:r>
+              <w:rPr>
+                <w:rFonts w:asciiTheme="minorHAnsi" w:hAnsiTheme="minorHAnsi" w:cstheme="minorHAnsi"/>
+                <w:w w:val="105"/>
+              </w:rPr>
+              <w:t>Main</w:t>
+            </w:r>
+            <w:r>
+              <w:rPr>
+                <w:rFonts w:asciiTheme="minorHAnsi" w:hAnsiTheme="minorHAnsi" w:cstheme="minorHAnsi"/>
+                <w:w w:val="105"/>
+                <w:sz w:val="20"/>
+                <w:szCs w:val="20"/>
+              </w:rPr>
+              <w:t>13}</w:t>
+            </w:r>
           </w:p>
         </w:tc>
         <w:tc>
@@ -5008,6 +5420,41 @@
                 <w:szCs w:val="20"/>
               </w:rPr>
             </w:pPr>
+            <w:r>
+              <w:rPr>
+                <w:rFonts w:asciiTheme="minorHAnsi" w:hAnsiTheme="minorHAnsi" w:cstheme="minorHAnsi"/>
+                <w:spacing w:val="-6"/>
+                <w:w w:val="105"/>
+                <w:sz w:val="20"/>
+                <w:szCs w:val="20"/>
+              </w:rPr>
+              <w:t>$</w:t>
+            </w:r>
+            <w:r>
+              <w:rPr>
+                <w:rFonts w:asciiTheme="minorHAnsi" w:hAnsiTheme="minorHAnsi" w:cstheme="minorHAnsi"/>
+                <w:w w:val="105"/>
+                <w:sz w:val="20"/>
+                <w:szCs w:val="20"/>
+              </w:rPr>
+              <w:t>{signature</w:t>
+            </w:r>
+            <w:r>
+              <w:rPr>
+                <w:rFonts w:asciiTheme="minorHAnsi" w:hAnsiTheme="minorHAnsi" w:cstheme="minorHAnsi"/>
+                <w:w w:val="105"/>
+              </w:rPr>
+              <w:t>Main</w:t>
+            </w:r>
+            <w:r>
+              <w:rPr>
+                <w:rFonts w:asciiTheme="minorHAnsi" w:hAnsiTheme="minorHAnsi" w:cstheme="minorHAnsi"/>
+                <w:w w:val="105"/>
+                <w:sz w:val="20"/>
+                <w:szCs w:val="20"/>
+              </w:rPr>
+              <w:t>14}</w:t>
+            </w:r>
           </w:p>
         </w:tc>
         <w:tc>
@@ -5279,6 +5726,41 @@
                 <w:szCs w:val="20"/>
               </w:rPr>
             </w:pPr>
+            <w:r>
+              <w:rPr>
+                <w:rFonts w:asciiTheme="minorHAnsi" w:hAnsiTheme="minorHAnsi" w:cstheme="minorHAnsi"/>
+                <w:spacing w:val="-6"/>
+                <w:w w:val="105"/>
+                <w:sz w:val="20"/>
+                <w:szCs w:val="20"/>
+              </w:rPr>
+              <w:t>$</w:t>
+            </w:r>
+            <w:r>
+              <w:rPr>
+                <w:rFonts w:asciiTheme="minorHAnsi" w:hAnsiTheme="minorHAnsi" w:cstheme="minorHAnsi"/>
+                <w:w w:val="105"/>
+                <w:sz w:val="20"/>
+                <w:szCs w:val="20"/>
+              </w:rPr>
+              <w:t>{signature</w:t>
+            </w:r>
+            <w:r>
+              <w:rPr>
+                <w:rFonts w:asciiTheme="minorHAnsi" w:hAnsiTheme="minorHAnsi" w:cstheme="minorHAnsi"/>
+                <w:w w:val="105"/>
+              </w:rPr>
+              <w:t>Main</w:t>
+            </w:r>
+            <w:r>
+              <w:rPr>
+                <w:rFonts w:asciiTheme="minorHAnsi" w:hAnsiTheme="minorHAnsi" w:cstheme="minorHAnsi"/>
+                <w:w w:val="105"/>
+                <w:sz w:val="20"/>
+                <w:szCs w:val="20"/>
+              </w:rPr>
+              <w:t>15}</w:t>
+            </w:r>
           </w:p>
         </w:tc>
         <w:tc>
@@ -5550,6 +6032,41 @@
                 <w:szCs w:val="20"/>
               </w:rPr>
             </w:pPr>
+            <w:r>
+              <w:rPr>
+                <w:rFonts w:asciiTheme="minorHAnsi" w:hAnsiTheme="minorHAnsi" w:cstheme="minorHAnsi"/>
+                <w:spacing w:val="-6"/>
+                <w:w w:val="105"/>
+                <w:sz w:val="20"/>
+                <w:szCs w:val="20"/>
+              </w:rPr>
+              <w:t>$</w:t>
+            </w:r>
+            <w:r>
+              <w:rPr>
+                <w:rFonts w:asciiTheme="minorHAnsi" w:hAnsiTheme="minorHAnsi" w:cstheme="minorHAnsi"/>
+                <w:w w:val="105"/>
+                <w:sz w:val="20"/>
+                <w:szCs w:val="20"/>
+              </w:rPr>
+              <w:t>{signature</w:t>
+            </w:r>
+            <w:r>
+              <w:rPr>
+                <w:rFonts w:asciiTheme="minorHAnsi" w:hAnsiTheme="minorHAnsi" w:cstheme="minorHAnsi"/>
+                <w:w w:val="105"/>
+              </w:rPr>
+              <w:t>Main</w:t>
+            </w:r>
+            <w:r>
+              <w:rPr>
+                <w:rFonts w:asciiTheme="minorHAnsi" w:hAnsiTheme="minorHAnsi" w:cstheme="minorHAnsi"/>
+                <w:w w:val="105"/>
+                <w:sz w:val="20"/>
+                <w:szCs w:val="20"/>
+              </w:rPr>
+              <w:t>16}</w:t>
+            </w:r>
           </w:p>
         </w:tc>
         <w:tc>
@@ -5821,6 +6338,41 @@
                 <w:szCs w:val="20"/>
               </w:rPr>
             </w:pPr>
+            <w:r>
+              <w:rPr>
+                <w:rFonts w:asciiTheme="minorHAnsi" w:hAnsiTheme="minorHAnsi" w:cstheme="minorHAnsi"/>
+                <w:spacing w:val="-6"/>
+                <w:w w:val="105"/>
+                <w:sz w:val="20"/>
+                <w:szCs w:val="20"/>
+              </w:rPr>
+              <w:t>$</w:t>
+            </w:r>
+            <w:r>
+              <w:rPr>
+                <w:rFonts w:asciiTheme="minorHAnsi" w:hAnsiTheme="minorHAnsi" w:cstheme="minorHAnsi"/>
+                <w:w w:val="105"/>
+                <w:sz w:val="20"/>
+                <w:szCs w:val="20"/>
+              </w:rPr>
+              <w:t>{signature</w:t>
+            </w:r>
+            <w:r>
+              <w:rPr>
+                <w:rFonts w:asciiTheme="minorHAnsi" w:hAnsiTheme="minorHAnsi" w:cstheme="minorHAnsi"/>
+                <w:w w:val="105"/>
+              </w:rPr>
+              <w:t>Main</w:t>
+            </w:r>
+            <w:r>
+              <w:rPr>
+                <w:rFonts w:asciiTheme="minorHAnsi" w:hAnsiTheme="minorHAnsi" w:cstheme="minorHAnsi"/>
+                <w:w w:val="105"/>
+                <w:sz w:val="20"/>
+                <w:szCs w:val="20"/>
+              </w:rPr>
+              <w:t>17}</w:t>
+            </w:r>
           </w:p>
         </w:tc>
         <w:tc>
@@ -6092,6 +6644,41 @@
                 <w:szCs w:val="20"/>
               </w:rPr>
             </w:pPr>
+            <w:r>
+              <w:rPr>
+                <w:rFonts w:asciiTheme="minorHAnsi" w:hAnsiTheme="minorHAnsi" w:cstheme="minorHAnsi"/>
+                <w:spacing w:val="-6"/>
+                <w:w w:val="105"/>
+                <w:sz w:val="20"/>
+                <w:szCs w:val="20"/>
+              </w:rPr>
+              <w:t>$</w:t>
+            </w:r>
+            <w:r>
+              <w:rPr>
+                <w:rFonts w:asciiTheme="minorHAnsi" w:hAnsiTheme="minorHAnsi" w:cstheme="minorHAnsi"/>
+                <w:w w:val="105"/>
+                <w:sz w:val="20"/>
+                <w:szCs w:val="20"/>
+              </w:rPr>
+              <w:t>{signature</w:t>
+            </w:r>
+            <w:r>
+              <w:rPr>
+                <w:rFonts w:asciiTheme="minorHAnsi" w:hAnsiTheme="minorHAnsi" w:cstheme="minorHAnsi"/>
+                <w:w w:val="105"/>
+              </w:rPr>
+              <w:t>Main</w:t>
+            </w:r>
+            <w:r>
+              <w:rPr>
+                <w:rFonts w:asciiTheme="minorHAnsi" w:hAnsiTheme="minorHAnsi" w:cstheme="minorHAnsi"/>
+                <w:w w:val="105"/>
+                <w:sz w:val="20"/>
+                <w:szCs w:val="20"/>
+              </w:rPr>
+              <w:t>18}</w:t>
+            </w:r>
           </w:p>
         </w:tc>
         <w:tc>
@@ -6363,6 +6950,41 @@
                 <w:szCs w:val="20"/>
               </w:rPr>
             </w:pPr>
+            <w:r>
+              <w:rPr>
+                <w:rFonts w:asciiTheme="minorHAnsi" w:hAnsiTheme="minorHAnsi" w:cstheme="minorHAnsi"/>
+                <w:spacing w:val="-6"/>
+                <w:w w:val="105"/>
+                <w:sz w:val="20"/>
+                <w:szCs w:val="20"/>
+              </w:rPr>
+              <w:t>$</w:t>
+            </w:r>
+            <w:r>
+              <w:rPr>
+                <w:rFonts w:asciiTheme="minorHAnsi" w:hAnsiTheme="minorHAnsi" w:cstheme="minorHAnsi"/>
+                <w:w w:val="105"/>
+                <w:sz w:val="20"/>
+                <w:szCs w:val="20"/>
+              </w:rPr>
+              <w:t>{signature</w:t>
+            </w:r>
+            <w:r>
+              <w:rPr>
+                <w:rFonts w:asciiTheme="minorHAnsi" w:hAnsiTheme="minorHAnsi" w:cstheme="minorHAnsi"/>
+                <w:w w:val="105"/>
+              </w:rPr>
+              <w:t>Main</w:t>
+            </w:r>
+            <w:r>
+              <w:rPr>
+                <w:rFonts w:asciiTheme="minorHAnsi" w:hAnsiTheme="minorHAnsi" w:cstheme="minorHAnsi"/>
+                <w:w w:val="105"/>
+                <w:sz w:val="20"/>
+                <w:szCs w:val="20"/>
+              </w:rPr>
+              <w:t>19}</w:t>
+            </w:r>
           </w:p>
         </w:tc>
         <w:tc>
@@ -6634,6 +7256,41 @@
                 <w:szCs w:val="20"/>
               </w:rPr>
             </w:pPr>
+            <w:r>
+              <w:rPr>
+                <w:rFonts w:asciiTheme="minorHAnsi" w:hAnsiTheme="minorHAnsi" w:cstheme="minorHAnsi"/>
+                <w:spacing w:val="-6"/>
+                <w:w w:val="105"/>
+                <w:sz w:val="20"/>
+                <w:szCs w:val="20"/>
+              </w:rPr>
+              <w:t>$</w:t>
+            </w:r>
+            <w:r>
+              <w:rPr>
+                <w:rFonts w:asciiTheme="minorHAnsi" w:hAnsiTheme="minorHAnsi" w:cstheme="minorHAnsi"/>
+                <w:w w:val="105"/>
+                <w:sz w:val="20"/>
+                <w:szCs w:val="20"/>
+              </w:rPr>
+              <w:t>{signature</w:t>
+            </w:r>
+            <w:r>
+              <w:rPr>
+                <w:rFonts w:asciiTheme="minorHAnsi" w:hAnsiTheme="minorHAnsi" w:cstheme="minorHAnsi"/>
+                <w:w w:val="105"/>
+              </w:rPr>
+              <w:t>Main</w:t>
+            </w:r>
+            <w:r>
+              <w:rPr>
+                <w:rFonts w:asciiTheme="minorHAnsi" w:hAnsiTheme="minorHAnsi" w:cstheme="minorHAnsi"/>
+                <w:w w:val="105"/>
+                <w:sz w:val="20"/>
+                <w:szCs w:val="20"/>
+              </w:rPr>
+              <w:t>20}</w:t>
+            </w:r>
           </w:p>
         </w:tc>
         <w:tc>
@@ -6905,6 +7562,41 @@
                 <w:szCs w:val="20"/>
               </w:rPr>
             </w:pPr>
+            <w:r>
+              <w:rPr>
+                <w:rFonts w:asciiTheme="minorHAnsi" w:hAnsiTheme="minorHAnsi" w:cstheme="minorHAnsi"/>
+                <w:spacing w:val="-6"/>
+                <w:w w:val="105"/>
+                <w:sz w:val="20"/>
+                <w:szCs w:val="20"/>
+              </w:rPr>
+              <w:t>$</w:t>
+            </w:r>
+            <w:r>
+              <w:rPr>
+                <w:rFonts w:asciiTheme="minorHAnsi" w:hAnsiTheme="minorHAnsi" w:cstheme="minorHAnsi"/>
+                <w:w w:val="105"/>
+                <w:sz w:val="20"/>
+                <w:szCs w:val="20"/>
+              </w:rPr>
+              <w:t>{signature</w:t>
+            </w:r>
+            <w:r>
+              <w:rPr>
+                <w:rFonts w:asciiTheme="minorHAnsi" w:hAnsiTheme="minorHAnsi" w:cstheme="minorHAnsi"/>
+                <w:w w:val="105"/>
+              </w:rPr>
+              <w:t>Main</w:t>
+            </w:r>
+            <w:r>
+              <w:rPr>
+                <w:rFonts w:asciiTheme="minorHAnsi" w:hAnsiTheme="minorHAnsi" w:cstheme="minorHAnsi"/>
+                <w:w w:val="105"/>
+                <w:sz w:val="20"/>
+                <w:szCs w:val="20"/>
+              </w:rPr>
+              <w:t>21}</w:t>
+            </w:r>
           </w:p>
         </w:tc>
         <w:tc>
@@ -7176,6 +7868,41 @@
                 <w:szCs w:val="20"/>
               </w:rPr>
             </w:pPr>
+            <w:r>
+              <w:rPr>
+                <w:rFonts w:asciiTheme="minorHAnsi" w:hAnsiTheme="minorHAnsi" w:cstheme="minorHAnsi"/>
+                <w:spacing w:val="-6"/>
+                <w:w w:val="105"/>
+                <w:sz w:val="20"/>
+                <w:szCs w:val="20"/>
+              </w:rPr>
+              <w:t>$</w:t>
+            </w:r>
+            <w:r>
+              <w:rPr>
+                <w:rFonts w:asciiTheme="minorHAnsi" w:hAnsiTheme="minorHAnsi" w:cstheme="minorHAnsi"/>
+                <w:w w:val="105"/>
+                <w:sz w:val="20"/>
+                <w:szCs w:val="20"/>
+              </w:rPr>
+              <w:t>{signature</w:t>
+            </w:r>
+            <w:r>
+              <w:rPr>
+                <w:rFonts w:asciiTheme="minorHAnsi" w:hAnsiTheme="minorHAnsi" w:cstheme="minorHAnsi"/>
+                <w:w w:val="105"/>
+              </w:rPr>
+              <w:t>Main</w:t>
+            </w:r>
+            <w:r>
+              <w:rPr>
+                <w:rFonts w:asciiTheme="minorHAnsi" w:hAnsiTheme="minorHAnsi" w:cstheme="minorHAnsi"/>
+                <w:w w:val="105"/>
+                <w:sz w:val="20"/>
+                <w:szCs w:val="20"/>
+              </w:rPr>
+              <w:t>22}</w:t>
+            </w:r>
           </w:p>
         </w:tc>
         <w:tc>
@@ -7447,6 +8174,41 @@
                 <w:szCs w:val="20"/>
               </w:rPr>
             </w:pPr>
+            <w:r>
+              <w:rPr>
+                <w:rFonts w:asciiTheme="minorHAnsi" w:hAnsiTheme="minorHAnsi" w:cstheme="minorHAnsi"/>
+                <w:spacing w:val="-6"/>
+                <w:w w:val="105"/>
+                <w:sz w:val="20"/>
+                <w:szCs w:val="20"/>
+              </w:rPr>
+              <w:t>$</w:t>
+            </w:r>
+            <w:r>
+              <w:rPr>
+                <w:rFonts w:asciiTheme="minorHAnsi" w:hAnsiTheme="minorHAnsi" w:cstheme="minorHAnsi"/>
+                <w:w w:val="105"/>
+                <w:sz w:val="20"/>
+                <w:szCs w:val="20"/>
+              </w:rPr>
+              <w:t>{signature</w:t>
+            </w:r>
+            <w:r>
+              <w:rPr>
+                <w:rFonts w:asciiTheme="minorHAnsi" w:hAnsiTheme="minorHAnsi" w:cstheme="minorHAnsi"/>
+                <w:w w:val="105"/>
+              </w:rPr>
+              <w:t>Main</w:t>
+            </w:r>
+            <w:r>
+              <w:rPr>
+                <w:rFonts w:asciiTheme="minorHAnsi" w:hAnsiTheme="minorHAnsi" w:cstheme="minorHAnsi"/>
+                <w:w w:val="105"/>
+                <w:sz w:val="20"/>
+                <w:szCs w:val="20"/>
+              </w:rPr>
+              <w:t>23}</w:t>
+            </w:r>
           </w:p>
         </w:tc>
         <w:tc>
@@ -7718,6 +8480,41 @@
                 <w:szCs w:val="20"/>
               </w:rPr>
             </w:pPr>
+            <w:r>
+              <w:rPr>
+                <w:rFonts w:asciiTheme="minorHAnsi" w:hAnsiTheme="minorHAnsi" w:cstheme="minorHAnsi"/>
+                <w:spacing w:val="-6"/>
+                <w:w w:val="105"/>
+                <w:sz w:val="20"/>
+                <w:szCs w:val="20"/>
+              </w:rPr>
+              <w:t>$</w:t>
+            </w:r>
+            <w:r>
+              <w:rPr>
+                <w:rFonts w:asciiTheme="minorHAnsi" w:hAnsiTheme="minorHAnsi" w:cstheme="minorHAnsi"/>
+                <w:w w:val="105"/>
+                <w:sz w:val="20"/>
+                <w:szCs w:val="20"/>
+              </w:rPr>
+              <w:t>{signature</w:t>
+            </w:r>
+            <w:r>
+              <w:rPr>
+                <w:rFonts w:asciiTheme="minorHAnsi" w:hAnsiTheme="minorHAnsi" w:cstheme="minorHAnsi"/>
+                <w:w w:val="105"/>
+              </w:rPr>
+              <w:t>Main</w:t>
+            </w:r>
+            <w:r>
+              <w:rPr>
+                <w:rFonts w:asciiTheme="minorHAnsi" w:hAnsiTheme="minorHAnsi" w:cstheme="minorHAnsi"/>
+                <w:w w:val="105"/>
+                <w:sz w:val="20"/>
+                <w:szCs w:val="20"/>
+              </w:rPr>
+              <w:t>24}</w:t>
+            </w:r>
           </w:p>
         </w:tc>
         <w:tc>
@@ -7989,6 +8786,41 @@
                 <w:szCs w:val="20"/>
               </w:rPr>
             </w:pPr>
+            <w:r>
+              <w:rPr>
+                <w:rFonts w:asciiTheme="minorHAnsi" w:hAnsiTheme="minorHAnsi" w:cstheme="minorHAnsi"/>
+                <w:spacing w:val="-6"/>
+                <w:w w:val="105"/>
+                <w:sz w:val="20"/>
+                <w:szCs w:val="20"/>
+              </w:rPr>
+              <w:t>$</w:t>
+            </w:r>
+            <w:r>
+              <w:rPr>
+                <w:rFonts w:asciiTheme="minorHAnsi" w:hAnsiTheme="minorHAnsi" w:cstheme="minorHAnsi"/>
+                <w:w w:val="105"/>
+                <w:sz w:val="20"/>
+                <w:szCs w:val="20"/>
+              </w:rPr>
+              <w:t>{signature</w:t>
+            </w:r>
+            <w:r>
+              <w:rPr>
+                <w:rFonts w:asciiTheme="minorHAnsi" w:hAnsiTheme="minorHAnsi" w:cstheme="minorHAnsi"/>
+                <w:w w:val="105"/>
+              </w:rPr>
+              <w:t>Main</w:t>
+            </w:r>
+            <w:r>
+              <w:rPr>
+                <w:rFonts w:asciiTheme="minorHAnsi" w:hAnsiTheme="minorHAnsi" w:cstheme="minorHAnsi"/>
+                <w:w w:val="105"/>
+                <w:sz w:val="20"/>
+                <w:szCs w:val="20"/>
+              </w:rPr>
+              <w:t>25}</w:t>
+            </w:r>
           </w:p>
         </w:tc>
         <w:tc>
@@ -8260,6 +9092,41 @@
                 <w:szCs w:val="20"/>
               </w:rPr>
             </w:pPr>
+            <w:r>
+              <w:rPr>
+                <w:rFonts w:asciiTheme="minorHAnsi" w:hAnsiTheme="minorHAnsi" w:cstheme="minorHAnsi"/>
+                <w:spacing w:val="-6"/>
+                <w:w w:val="105"/>
+                <w:sz w:val="20"/>
+                <w:szCs w:val="20"/>
+              </w:rPr>
+              <w:t>$</w:t>
+            </w:r>
+            <w:r>
+              <w:rPr>
+                <w:rFonts w:asciiTheme="minorHAnsi" w:hAnsiTheme="minorHAnsi" w:cstheme="minorHAnsi"/>
+                <w:w w:val="105"/>
+                <w:sz w:val="20"/>
+                <w:szCs w:val="20"/>
+              </w:rPr>
+              <w:t>{signature</w:t>
+            </w:r>
+            <w:r>
+              <w:rPr>
+                <w:rFonts w:asciiTheme="minorHAnsi" w:hAnsiTheme="minorHAnsi" w:cstheme="minorHAnsi"/>
+                <w:w w:val="105"/>
+              </w:rPr>
+              <w:t>Main</w:t>
+            </w:r>
+            <w:r>
+              <w:rPr>
+                <w:rFonts w:asciiTheme="minorHAnsi" w:hAnsiTheme="minorHAnsi" w:cstheme="minorHAnsi"/>
+                <w:w w:val="105"/>
+                <w:sz w:val="20"/>
+                <w:szCs w:val="20"/>
+              </w:rPr>
+              <w:t>26}</w:t>
+            </w:r>
           </w:p>
         </w:tc>
         <w:tc>
@@ -8531,6 +9398,41 @@
                 <w:szCs w:val="20"/>
               </w:rPr>
             </w:pPr>
+            <w:r>
+              <w:rPr>
+                <w:rFonts w:asciiTheme="minorHAnsi" w:hAnsiTheme="minorHAnsi" w:cstheme="minorHAnsi"/>
+                <w:spacing w:val="-6"/>
+                <w:w w:val="105"/>
+                <w:sz w:val="20"/>
+                <w:szCs w:val="20"/>
+              </w:rPr>
+              <w:t>$</w:t>
+            </w:r>
+            <w:r>
+              <w:rPr>
+                <w:rFonts w:asciiTheme="minorHAnsi" w:hAnsiTheme="minorHAnsi" w:cstheme="minorHAnsi"/>
+                <w:w w:val="105"/>
+                <w:sz w:val="20"/>
+                <w:szCs w:val="20"/>
+              </w:rPr>
+              <w:t>{signature</w:t>
+            </w:r>
+            <w:r>
+              <w:rPr>
+                <w:rFonts w:asciiTheme="minorHAnsi" w:hAnsiTheme="minorHAnsi" w:cstheme="minorHAnsi"/>
+                <w:w w:val="105"/>
+              </w:rPr>
+              <w:t>Main</w:t>
+            </w:r>
+            <w:r>
+              <w:rPr>
+                <w:rFonts w:asciiTheme="minorHAnsi" w:hAnsiTheme="minorHAnsi" w:cstheme="minorHAnsi"/>
+                <w:w w:val="105"/>
+                <w:sz w:val="20"/>
+                <w:szCs w:val="20"/>
+              </w:rPr>
+              <w:t>27}</w:t>
+            </w:r>
           </w:p>
         </w:tc>
         <w:tc>
@@ -8802,6 +9704,41 @@
                 <w:szCs w:val="20"/>
               </w:rPr>
             </w:pPr>
+            <w:r>
+              <w:rPr>
+                <w:rFonts w:asciiTheme="minorHAnsi" w:hAnsiTheme="minorHAnsi" w:cstheme="minorHAnsi"/>
+                <w:spacing w:val="-6"/>
+                <w:w w:val="105"/>
+                <w:sz w:val="20"/>
+                <w:szCs w:val="20"/>
+              </w:rPr>
+              <w:t>$</w:t>
+            </w:r>
+            <w:r>
+              <w:rPr>
+                <w:rFonts w:asciiTheme="minorHAnsi" w:hAnsiTheme="minorHAnsi" w:cstheme="minorHAnsi"/>
+                <w:w w:val="105"/>
+                <w:sz w:val="20"/>
+                <w:szCs w:val="20"/>
+              </w:rPr>
+              <w:t>{signature</w:t>
+            </w:r>
+            <w:r>
+              <w:rPr>
+                <w:rFonts w:asciiTheme="minorHAnsi" w:hAnsiTheme="minorHAnsi" w:cstheme="minorHAnsi"/>
+                <w:w w:val="105"/>
+              </w:rPr>
+              <w:t>Main</w:t>
+            </w:r>
+            <w:r>
+              <w:rPr>
+                <w:rFonts w:asciiTheme="minorHAnsi" w:hAnsiTheme="minorHAnsi" w:cstheme="minorHAnsi"/>
+                <w:w w:val="105"/>
+                <w:sz w:val="20"/>
+                <w:szCs w:val="20"/>
+              </w:rPr>
+              <w:t>28}</w:t>
+            </w:r>
           </w:p>
         </w:tc>
         <w:tc>
@@ -9073,6 +10010,41 @@
                 <w:szCs w:val="20"/>
               </w:rPr>
             </w:pPr>
+            <w:r>
+              <w:rPr>
+                <w:rFonts w:asciiTheme="minorHAnsi" w:hAnsiTheme="minorHAnsi" w:cstheme="minorHAnsi"/>
+                <w:spacing w:val="-6"/>
+                <w:w w:val="105"/>
+                <w:sz w:val="20"/>
+                <w:szCs w:val="20"/>
+              </w:rPr>
+              <w:t>$</w:t>
+            </w:r>
+            <w:r>
+              <w:rPr>
+                <w:rFonts w:asciiTheme="minorHAnsi" w:hAnsiTheme="minorHAnsi" w:cstheme="minorHAnsi"/>
+                <w:w w:val="105"/>
+                <w:sz w:val="20"/>
+                <w:szCs w:val="20"/>
+              </w:rPr>
+              <w:t>{signature</w:t>
+            </w:r>
+            <w:r>
+              <w:rPr>
+                <w:rFonts w:asciiTheme="minorHAnsi" w:hAnsiTheme="minorHAnsi" w:cstheme="minorHAnsi"/>
+                <w:w w:val="105"/>
+              </w:rPr>
+              <w:t>Main</w:t>
+            </w:r>
+            <w:r>
+              <w:rPr>
+                <w:rFonts w:asciiTheme="minorHAnsi" w:hAnsiTheme="minorHAnsi" w:cstheme="minorHAnsi"/>
+                <w:w w:val="105"/>
+                <w:sz w:val="20"/>
+                <w:szCs w:val="20"/>
+              </w:rPr>
+              <w:t>29}</w:t>
+            </w:r>
           </w:p>
         </w:tc>
         <w:tc>
@@ -9384,6 +10356,41 @@
                 <w:szCs w:val="20"/>
               </w:rPr>
             </w:pPr>
+            <w:r>
+              <w:rPr>
+                <w:rFonts w:asciiTheme="minorHAnsi" w:hAnsiTheme="minorHAnsi" w:cstheme="minorHAnsi"/>
+                <w:spacing w:val="-6"/>
+                <w:w w:val="105"/>
+                <w:sz w:val="20"/>
+                <w:szCs w:val="20"/>
+              </w:rPr>
+              <w:t>$</w:t>
+            </w:r>
+            <w:r>
+              <w:rPr>
+                <w:rFonts w:asciiTheme="minorHAnsi" w:hAnsiTheme="minorHAnsi" w:cstheme="minorHAnsi"/>
+                <w:w w:val="105"/>
+                <w:sz w:val="20"/>
+                <w:szCs w:val="20"/>
+              </w:rPr>
+              <w:t>{signature</w:t>
+            </w:r>
+            <w:r>
+              <w:rPr>
+                <w:rFonts w:asciiTheme="minorHAnsi" w:hAnsiTheme="minorHAnsi" w:cstheme="minorHAnsi"/>
+                <w:w w:val="105"/>
+              </w:rPr>
+              <w:t>Main</w:t>
+            </w:r>
+            <w:r>
+              <w:rPr>
+                <w:rFonts w:asciiTheme="minorHAnsi" w:hAnsiTheme="minorHAnsi" w:cstheme="minorHAnsi"/>
+                <w:w w:val="105"/>
+                <w:sz w:val="20"/>
+                <w:szCs w:val="20"/>
+              </w:rPr>
+              <w:t>30}</w:t>
+            </w:r>
           </w:p>
         </w:tc>
         <w:tc>
@@ -9655,6 +10662,62 @@
                 <w:szCs w:val="20"/>
               </w:rPr>
             </w:pPr>
+            <w:r>
+              <w:rPr>
+                <w:rFonts w:asciiTheme="minorHAnsi" w:hAnsiTheme="minorHAnsi" w:cstheme="minorHAnsi"/>
+                <w:spacing w:val="-6"/>
+                <w:w w:val="105"/>
+                <w:sz w:val="20"/>
+                <w:szCs w:val="20"/>
+              </w:rPr>
+              <w:t>$</w:t>
+            </w:r>
+            <w:r>
+              <w:rPr>
+                <w:rFonts w:asciiTheme="minorHAnsi" w:hAnsiTheme="minorHAnsi" w:cstheme="minorHAnsi"/>
+                <w:w w:val="105"/>
+                <w:sz w:val="20"/>
+                <w:szCs w:val="20"/>
+              </w:rPr>
+              <w:t>{</w:t>
+            </w:r>
+            <w:r>
+              <w:rPr>
+                <w:rFonts w:asciiTheme="minorHAnsi" w:hAnsiTheme="minorHAnsi" w:cstheme="minorHAnsi"/>
+                <w:w w:val="105"/>
+                <w:sz w:val="20"/>
+                <w:szCs w:val="20"/>
+                <w:u w:val="single"/>
+              </w:rPr>
+              <w:t>signature</w:t>
+            </w:r>
+            <w:r>
+              <w:rPr>
+                <w:rFonts w:asciiTheme="minorHAnsi" w:hAnsiTheme="minorHAnsi" w:cstheme="minorHAnsi"/>
+                <w:w w:val="105"/>
+                <w:u w:val="single"/>
+              </w:rPr>
+              <w:t>Main</w:t>
+            </w:r>
+            <w:r>
+              <w:rPr>
+                <w:rFonts w:asciiTheme="minorHAnsi" w:hAnsiTheme="minorHAnsi" w:cstheme="minorHAnsi"/>
+                <w:w w:val="105"/>
+                <w:sz w:val="20"/>
+                <w:szCs w:val="20"/>
+                <w:u w:val="single"/>
+              </w:rPr>
+              <w:t>31</w:t>
+            </w:r>
+            <w:r>
+              <w:rPr>
+                <w:rFonts w:asciiTheme="minorHAnsi" w:hAnsiTheme="minorHAnsi" w:cstheme="minorHAnsi"/>
+                <w:w w:val="105"/>
+                <w:sz w:val="20"/>
+                <w:szCs w:val="20"/>
+              </w:rPr>
+              <w:t>}</w:t>
+            </w:r>
           </w:p>
         </w:tc>
         <w:tc>
@@ -9832,7 +10895,6 @@
         </w:tc>
       </w:tr>
     </w:tbl>
-    <w:bookmarkEnd w:id="0"/>
     <w:p>
       <w:pPr>
         <w:pStyle w:val="Corpotesto"/>

</xml_diff>